<commit_message>
2nd Year 2nd Semester ITP Project.docx created
</commit_message>
<xml_diff>
--- a/2nd Year 2nd Semester ITP Project.docx
+++ b/2nd Year 2nd Semester ITP Project.docx
@@ -1759,7 +1759,21 @@
           <w:sz w:val="24"/>
         </w:rPr>
         <w:tab/>
-        <w:t>: Products Management &amp; Stocks Management</w:t>
+        <w:t>:</w:t>
+      </w:r>
+      <w:r>
+        <w:rPr>
+          <w:b/>
+          <w:sz w:val="24"/>
+        </w:rPr>
+        <w:t xml:space="preserve"> </w:t>
+      </w:r>
+      <w:r>
+        <w:rPr>
+          <w:b/>
+          <w:sz w:val="24"/>
+        </w:rPr>
+        <w:t>Products Management &amp; Stocks Management</w:t>
       </w:r>
     </w:p>
     <w:p>
@@ -1817,6 +1831,24 @@
         <w:rPr>
           <w:sz w:val="24"/>
         </w:rPr>
+        <w:t>Product Management</w:t>
+      </w:r>
+    </w:p>
+    <w:p>
+      <w:pPr>
+        <w:pStyle w:val="ListParagraph"/>
+        <w:numPr>
+          <w:ilvl w:val="1"/>
+          <w:numId w:val="3"/>
+        </w:numPr>
+        <w:rPr>
+          <w:sz w:val="24"/>
+        </w:rPr>
+      </w:pPr>
+      <w:r>
+        <w:rPr>
+          <w:sz w:val="24"/>
+        </w:rPr>
         <w:t>Add</w:t>
       </w:r>
       <w:r>
@@ -1830,6 +1862,96 @@
           <w:sz w:val="24"/>
         </w:rPr>
         <w:t xml:space="preserve"> products</w:t>
+      </w:r>
+    </w:p>
+    <w:p>
+      <w:pPr>
+        <w:pStyle w:val="ListParagraph"/>
+        <w:numPr>
+          <w:ilvl w:val="1"/>
+          <w:numId w:val="3"/>
+        </w:numPr>
+        <w:rPr>
+          <w:sz w:val="24"/>
+        </w:rPr>
+      </w:pPr>
+      <w:r>
+        <w:rPr>
+          <w:sz w:val="24"/>
+        </w:rPr>
+        <w:t>Add/ Edit/ Cancel Pre-Orders</w:t>
+      </w:r>
+      <w:r>
+        <w:rPr>
+          <w:sz w:val="24"/>
+        </w:rPr>
+        <w:t xml:space="preserve"> </w:t>
+      </w:r>
+    </w:p>
+    <w:p>
+      <w:pPr>
+        <w:pStyle w:val="ListParagraph"/>
+        <w:numPr>
+          <w:ilvl w:val="1"/>
+          <w:numId w:val="3"/>
+        </w:numPr>
+        <w:rPr>
+          <w:sz w:val="24"/>
+        </w:rPr>
+      </w:pPr>
+      <w:r>
+        <w:rPr>
+          <w:sz w:val="24"/>
+        </w:rPr>
+        <w:t xml:space="preserve">Product </w:t>
+      </w:r>
+      <w:r>
+        <w:rPr>
+          <w:sz w:val="24"/>
+        </w:rPr>
+        <w:t>View,</w:t>
+      </w:r>
+      <w:r>
+        <w:rPr>
+          <w:sz w:val="24"/>
+        </w:rPr>
+        <w:t xml:space="preserve"> Categorize, Search</w:t>
+      </w:r>
+    </w:p>
+    <w:p>
+      <w:pPr>
+        <w:pStyle w:val="ListParagraph"/>
+        <w:numPr>
+          <w:ilvl w:val="1"/>
+          <w:numId w:val="3"/>
+        </w:numPr>
+        <w:rPr>
+          <w:sz w:val="24"/>
+        </w:rPr>
+      </w:pPr>
+      <w:r>
+        <w:rPr>
+          <w:sz w:val="24"/>
+        </w:rPr>
+        <w:t>Label Generating</w:t>
+      </w:r>
+    </w:p>
+    <w:p>
+      <w:pPr>
+        <w:pStyle w:val="ListParagraph"/>
+        <w:numPr>
+          <w:ilvl w:val="1"/>
+          <w:numId w:val="3"/>
+        </w:numPr>
+        <w:rPr>
+          <w:sz w:val="24"/>
+        </w:rPr>
+      </w:pPr>
+      <w:r>
+        <w:rPr>
+          <w:sz w:val="24"/>
+        </w:rPr>
+        <w:t>Points Add/ Edit/ Remove</w:t>
       </w:r>
     </w:p>
     <w:p>
@@ -1847,7 +1969,97 @@
         <w:rPr>
           <w:sz w:val="24"/>
         </w:rPr>
-        <w:t>Add/ Edit/ Cancel Pre-Orders</w:t>
+        <w:t>Stock Management</w:t>
+      </w:r>
+    </w:p>
+    <w:p>
+      <w:pPr>
+        <w:pStyle w:val="ListParagraph"/>
+        <w:numPr>
+          <w:ilvl w:val="1"/>
+          <w:numId w:val="3"/>
+        </w:numPr>
+        <w:rPr>
+          <w:sz w:val="24"/>
+        </w:rPr>
+      </w:pPr>
+      <w:r>
+        <w:rPr>
+          <w:sz w:val="24"/>
+        </w:rPr>
+        <w:t>Add/ Edit/ Delete stocks</w:t>
+      </w:r>
+    </w:p>
+    <w:p>
+      <w:pPr>
+        <w:pStyle w:val="ListParagraph"/>
+        <w:numPr>
+          <w:ilvl w:val="1"/>
+          <w:numId w:val="3"/>
+        </w:numPr>
+        <w:rPr>
+          <w:sz w:val="24"/>
+        </w:rPr>
+      </w:pPr>
+      <w:r>
+        <w:rPr>
+          <w:sz w:val="24"/>
+        </w:rPr>
+        <w:t>View/ Search stocks</w:t>
+      </w:r>
+    </w:p>
+    <w:p>
+      <w:pPr>
+        <w:pStyle w:val="ListParagraph"/>
+        <w:numPr>
+          <w:ilvl w:val="1"/>
+          <w:numId w:val="3"/>
+        </w:numPr>
+        <w:rPr>
+          <w:sz w:val="24"/>
+        </w:rPr>
+      </w:pPr>
+      <w:r>
+        <w:rPr>
+          <w:sz w:val="24"/>
+        </w:rPr>
+        <w:t>Send Notification when low stocks</w:t>
+      </w:r>
+    </w:p>
+    <w:p>
+      <w:pPr>
+        <w:pStyle w:val="ListParagraph"/>
+        <w:numPr>
+          <w:ilvl w:val="1"/>
+          <w:numId w:val="3"/>
+        </w:numPr>
+        <w:rPr>
+          <w:sz w:val="24"/>
+        </w:rPr>
+      </w:pPr>
+      <w:r>
+        <w:rPr>
+          <w:sz w:val="24"/>
+        </w:rPr>
+        <w:t>Recall/ Suggest Stocks with current usage</w:t>
+      </w:r>
+    </w:p>
+    <w:p>
+      <w:pPr>
+        <w:pStyle w:val="ListParagraph"/>
+        <w:numPr>
+          <w:ilvl w:val="1"/>
+          <w:numId w:val="3"/>
+        </w:numPr>
+        <w:rPr>
+          <w:sz w:val="24"/>
+        </w:rPr>
+      </w:pPr>
+      <w:r>
+        <w:rPr>
+          <w:sz w:val="24"/>
+        </w:rPr>
+        <w:t>Recount Stocks</w:t>
       </w:r>
     </w:p>
     <w:p>
@@ -1861,113 +2073,267 @@
           <w:sz w:val="24"/>
         </w:rPr>
       </w:pPr>
+      <w:r>
+        <w:rPr>
+          <w:sz w:val="24"/>
+        </w:rPr>
+        <w:t>Other</w:t>
+      </w:r>
+    </w:p>
+    <w:p>
+      <w:pPr>
+        <w:pStyle w:val="ListParagraph"/>
+        <w:numPr>
+          <w:ilvl w:val="1"/>
+          <w:numId w:val="3"/>
+        </w:numPr>
+        <w:rPr>
+          <w:sz w:val="24"/>
+        </w:rPr>
+      </w:pPr>
+      <w:r>
+        <w:rPr>
+          <w:sz w:val="24"/>
+        </w:rPr>
+        <w:t>Image uploader image Add / D</w:t>
+      </w:r>
+      <w:r>
+        <w:rPr>
+          <w:sz w:val="24"/>
+        </w:rPr>
+        <w:t>elete</w:t>
+      </w:r>
+    </w:p>
+    <w:p>
+      <w:pPr>
+        <w:pStyle w:val="ListParagraph"/>
+        <w:numPr>
+          <w:ilvl w:val="1"/>
+          <w:numId w:val="3"/>
+        </w:numPr>
+        <w:rPr>
+          <w:sz w:val="24"/>
+        </w:rPr>
+      </w:pPr>
+      <w:r>
+        <w:rPr>
+          <w:sz w:val="24"/>
+        </w:rPr>
+        <w:t xml:space="preserve">Image </w:t>
+      </w:r>
+      <w:r>
+        <w:rPr>
+          <w:sz w:val="24"/>
+        </w:rPr>
+        <w:t>URL</w:t>
+      </w:r>
+      <w:r>
+        <w:rPr>
+          <w:sz w:val="24"/>
+        </w:rPr>
+        <w:t xml:space="preserve"> returning </w:t>
+      </w:r>
+      <w:r>
+        <w:rPr>
+          <w:sz w:val="24"/>
+        </w:rPr>
+        <w:t>function</w:t>
+      </w:r>
+    </w:p>
+    <w:p>
+      <w:pPr>
+        <w:pStyle w:val="ListParagraph"/>
+        <w:numPr>
+          <w:ilvl w:val="1"/>
+          <w:numId w:val="3"/>
+        </w:numPr>
+        <w:rPr>
+          <w:sz w:val="24"/>
+        </w:rPr>
+      </w:pPr>
+      <w:r>
+        <w:rPr>
+          <w:sz w:val="24"/>
+        </w:rPr>
+        <w:t xml:space="preserve">Image cropping and resizing </w:t>
+      </w:r>
+    </w:p>
+    <w:p>
+      <w:pPr>
+        <w:pStyle w:val="ListParagraph"/>
+        <w:numPr>
+          <w:ilvl w:val="1"/>
+          <w:numId w:val="3"/>
+        </w:numPr>
+        <w:rPr>
+          <w:sz w:val="24"/>
+        </w:rPr>
+      </w:pPr>
+      <w:r>
+        <w:rPr>
+          <w:sz w:val="24"/>
+        </w:rPr>
+        <w:t>Images backup &amp; restore</w:t>
+      </w:r>
+    </w:p>
+    <w:p>
+      <w:pPr>
+        <w:rPr>
+          <w:sz w:val="24"/>
+        </w:rPr>
+      </w:pPr>
+      <w:r>
+        <w:rPr>
+          <w:sz w:val="24"/>
+        </w:rPr>
+        <w:br w:type="page"/>
+      </w:r>
+    </w:p>
+    <w:p>
+      <w:pPr>
+        <w:spacing w:after="0"/>
+        <w:rPr>
+          <w:b/>
+          <w:sz w:val="24"/>
+        </w:rPr>
+      </w:pPr>
+      <w:r>
+        <w:rPr>
+          <w:b/>
+          <w:sz w:val="24"/>
+        </w:rPr>
+        <w:t xml:space="preserve">Categorized Name </w:t>
+      </w:r>
+      <w:r>
+        <w:rPr>
+          <w:b/>
+          <w:sz w:val="24"/>
+        </w:rPr>
+        <w:tab/>
+        <w:t xml:space="preserve">: </w:t>
+      </w:r>
+      <w:r>
+        <w:rPr>
+          <w:b/>
+          <w:sz w:val="24"/>
+        </w:rPr>
+        <w:t>Supp</w:t>
+      </w:r>
+      <w:r>
+        <w:rPr>
+          <w:b/>
+          <w:sz w:val="24"/>
+        </w:rPr>
+        <w:t>ly</w:t>
+      </w:r>
+      <w:r>
+        <w:rPr>
+          <w:b/>
+          <w:sz w:val="24"/>
+        </w:rPr>
+        <w:t xml:space="preserve"> Management and Supply Transport</w:t>
+      </w:r>
+    </w:p>
+    <w:p>
+      <w:pPr>
+        <w:spacing w:after="0"/>
+        <w:rPr>
+          <w:b/>
+          <w:sz w:val="24"/>
+        </w:rPr>
+      </w:pPr>
+      <w:r>
+        <w:rPr>
+          <w:b/>
+          <w:sz w:val="24"/>
+        </w:rPr>
+        <w:t xml:space="preserve">Function-in-Charge </w:t>
+      </w:r>
+      <w:r>
+        <w:rPr>
+          <w:b/>
+          <w:sz w:val="24"/>
+        </w:rPr>
+        <w:tab/>
+        <w:t xml:space="preserve">: </w:t>
+      </w:r>
+    </w:p>
+    <w:p>
+      <w:pPr>
+        <w:pStyle w:val="ListParagraph"/>
+        <w:rPr>
+          <w:sz w:val="24"/>
+        </w:rPr>
+      </w:pPr>
+    </w:p>
+    <w:p>
+      <w:pPr>
+        <w:pStyle w:val="ListParagraph"/>
+        <w:numPr>
+          <w:ilvl w:val="0"/>
+          <w:numId w:val="3"/>
+        </w:numPr>
+        <w:rPr>
+          <w:sz w:val="24"/>
+        </w:rPr>
+      </w:pPr>
+      <w:r>
+        <w:rPr>
+          <w:sz w:val="24"/>
+        </w:rPr>
+        <w:t>Supplier Management</w:t>
+      </w:r>
+    </w:p>
+    <w:p>
+      <w:pPr>
+        <w:pStyle w:val="ListParagraph"/>
+        <w:numPr>
+          <w:ilvl w:val="1"/>
+          <w:numId w:val="3"/>
+        </w:numPr>
+        <w:rPr>
+          <w:sz w:val="24"/>
+        </w:rPr>
+      </w:pPr>
+      <w:r>
+        <w:rPr>
+          <w:sz w:val="24"/>
+        </w:rPr>
+        <w:t>Add/ Edit/ Delete</w:t>
+      </w:r>
+    </w:p>
+    <w:p>
+      <w:pPr>
+        <w:pStyle w:val="ListParagraph"/>
+        <w:numPr>
+          <w:ilvl w:val="0"/>
+          <w:numId w:val="3"/>
+        </w:numPr>
+        <w:rPr>
+          <w:sz w:val="24"/>
+        </w:rPr>
+      </w:pPr>
+      <w:r>
+        <w:rPr>
+          <w:sz w:val="24"/>
+        </w:rPr>
+        <w:t xml:space="preserve">Supply </w:t>
+      </w:r>
+      <w:r>
+        <w:rPr>
+          <w:bCs/>
+          <w:sz w:val="24"/>
+        </w:rPr>
+        <w:t>Transport</w:t>
+      </w:r>
+      <w:r>
+        <w:rPr>
+          <w:sz w:val="24"/>
+        </w:rPr>
+        <w:t xml:space="preserve"> Cost Management</w:t>
+      </w:r>
       <w:bookmarkStart w:id="0" w:name="_GoBack"/>
       <w:bookmarkEnd w:id="0"/>
-    </w:p>
-    <w:p>
-      <w:pPr>
-        <w:pStyle w:val="ListParagraph"/>
-        <w:numPr>
-          <w:ilvl w:val="0"/>
-          <w:numId w:val="3"/>
-        </w:numPr>
-        <w:rPr>
-          <w:sz w:val="24"/>
-        </w:rPr>
-      </w:pPr>
-      <w:r>
-        <w:rPr>
-          <w:sz w:val="24"/>
-        </w:rPr>
-        <w:t>Image uploader image add / delete</w:t>
-      </w:r>
-    </w:p>
-    <w:p>
-      <w:pPr>
-        <w:pStyle w:val="ListParagraph"/>
-        <w:numPr>
-          <w:ilvl w:val="0"/>
-          <w:numId w:val="3"/>
-        </w:numPr>
-        <w:rPr>
-          <w:sz w:val="24"/>
-        </w:rPr>
-      </w:pPr>
-      <w:r>
-        <w:rPr>
-          <w:sz w:val="24"/>
-        </w:rPr>
-        <w:t xml:space="preserve">Image </w:t>
-      </w:r>
-      <w:r>
-        <w:rPr>
-          <w:sz w:val="24"/>
-        </w:rPr>
-        <w:t>URL</w:t>
-      </w:r>
-      <w:r>
-        <w:rPr>
-          <w:sz w:val="24"/>
-        </w:rPr>
-        <w:t xml:space="preserve"> returning </w:t>
-      </w:r>
-      <w:r>
-        <w:rPr>
-          <w:sz w:val="24"/>
-        </w:rPr>
-        <w:t>function</w:t>
-      </w:r>
-    </w:p>
-    <w:p>
-      <w:pPr>
-        <w:pStyle w:val="ListParagraph"/>
-        <w:numPr>
-          <w:ilvl w:val="0"/>
-          <w:numId w:val="3"/>
-        </w:numPr>
-        <w:rPr>
-          <w:sz w:val="24"/>
-        </w:rPr>
-      </w:pPr>
-      <w:r>
-        <w:rPr>
-          <w:sz w:val="24"/>
-        </w:rPr>
-        <w:t xml:space="preserve">Image cropping and resizing </w:t>
-      </w:r>
-    </w:p>
-    <w:p>
-      <w:pPr>
-        <w:pStyle w:val="ListParagraph"/>
-        <w:numPr>
-          <w:ilvl w:val="0"/>
-          <w:numId w:val="3"/>
-        </w:numPr>
-        <w:rPr>
-          <w:sz w:val="24"/>
-        </w:rPr>
-      </w:pPr>
-      <w:r>
-        <w:rPr>
-          <w:sz w:val="24"/>
-        </w:rPr>
-        <w:t>Images backup &amp; restore</w:t>
-      </w:r>
-    </w:p>
-    <w:p>
-      <w:pPr>
-        <w:pStyle w:val="ListParagraph"/>
-        <w:rPr>
-          <w:sz w:val="24"/>
-        </w:rPr>
-      </w:pPr>
-    </w:p>
-    <w:p>
-      <w:pPr>
-        <w:rPr>
-          <w:sz w:val="24"/>
-        </w:rPr>
-      </w:pPr>
     </w:p>
     <w:p>
       <w:pPr>
@@ -2798,7 +3164,7 @@
         <w:rFonts w:ascii="Symbol" w:eastAsiaTheme="minorHAnsi" w:hAnsi="Symbol" w:cstheme="minorBidi" w:hint="default"/>
       </w:rPr>
     </w:lvl>
-    <w:lvl w:ilvl="1" w:tplc="04090003" w:tentative="1">
+    <w:lvl w:ilvl="1" w:tplc="04090003">
       <w:start w:val="1"/>
       <w:numFmt w:val="bullet"/>
       <w:lvlText w:val="o"/>

</xml_diff>

<commit_message>
Delete HTML Project and Function
</commit_message>
<xml_diff>
--- a/2nd Year 2nd Semester ITP Project.docx
+++ b/2nd Year 2nd Semester ITP Project.docx
@@ -564,13 +564,8 @@
               <w:cnfStyle w:val="000000000000" w:firstRow="0" w:lastRow="0" w:firstColumn="0" w:lastColumn="0" w:oddVBand="0" w:evenVBand="0" w:oddHBand="0" w:evenHBand="0" w:firstRowFirstColumn="0" w:firstRowLastColumn="0" w:lastRowFirstColumn="0" w:lastRowLastColumn="0"/>
             </w:pPr>
             <w:r>
-              <w:t>Amarasinghe U.P.A.</w:t>
+              <w:t>Amarasinghe U.P.A.S.D</w:t>
             </w:r>
-            <w:proofErr w:type="gramStart"/>
-            <w:r>
-              <w:t>S.D</w:t>
-            </w:r>
-            <w:proofErr w:type="gramEnd"/>
           </w:p>
         </w:tc>
         <w:tc>
@@ -662,13 +657,8 @@
               <w:cnfStyle w:val="000000100000" w:firstRow="0" w:lastRow="0" w:firstColumn="0" w:lastColumn="0" w:oddVBand="0" w:evenVBand="0" w:oddHBand="1" w:evenHBand="0" w:firstRowFirstColumn="0" w:firstRowLastColumn="0" w:lastRowFirstColumn="0" w:lastRowLastColumn="0"/>
             </w:pPr>
             <w:r>
-              <w:t>Rodrigo U.</w:t>
+              <w:t>Rodrigo U.S.D</w:t>
             </w:r>
-            <w:proofErr w:type="gramStart"/>
-            <w:r>
-              <w:t>S.D</w:t>
-            </w:r>
-            <w:proofErr w:type="gramEnd"/>
           </w:p>
         </w:tc>
         <w:tc>
@@ -852,13 +842,8 @@
               <w:cnfStyle w:val="000000100000" w:firstRow="0" w:lastRow="0" w:firstColumn="0" w:lastColumn="0" w:oddVBand="0" w:evenVBand="0" w:oddHBand="1" w:evenHBand="0" w:firstRowFirstColumn="0" w:firstRowLastColumn="0" w:lastRowFirstColumn="0" w:lastRowLastColumn="0"/>
             </w:pPr>
             <w:r>
-              <w:t>Rajapakshe R.W.D.</w:t>
+              <w:t>Rajapakshe R.W.D.K.P</w:t>
             </w:r>
-            <w:proofErr w:type="gramStart"/>
-            <w:r>
-              <w:t>K.P</w:t>
-            </w:r>
-            <w:proofErr w:type="gramEnd"/>
           </w:p>
         </w:tc>
         <w:tc>
@@ -949,13 +934,8 @@
               <w:cnfStyle w:val="000000000000" w:firstRow="0" w:lastRow="0" w:firstColumn="0" w:lastColumn="0" w:oddVBand="0" w:evenVBand="0" w:oddHBand="0" w:evenHBand="0" w:firstRowFirstColumn="0" w:firstRowLastColumn="0" w:lastRowFirstColumn="0" w:lastRowLastColumn="0"/>
             </w:pPr>
             <w:r>
-              <w:t>H.S.</w:t>
+              <w:t>H.S.K.Wijesekara</w:t>
             </w:r>
-            <w:proofErr w:type="gramStart"/>
-            <w:r>
-              <w:t>K.Wijesekara</w:t>
-            </w:r>
-            <w:proofErr w:type="gramEnd"/>
           </w:p>
         </w:tc>
         <w:tc>
@@ -1047,13 +1027,8 @@
               <w:cnfStyle w:val="000000100000" w:firstRow="0" w:lastRow="0" w:firstColumn="0" w:lastColumn="0" w:oddVBand="0" w:evenVBand="0" w:oddHBand="1" w:evenHBand="0" w:firstRowFirstColumn="0" w:firstRowLastColumn="0" w:lastRowFirstColumn="0" w:lastRowLastColumn="0"/>
             </w:pPr>
             <w:r>
-              <w:t>U.S.</w:t>
+              <w:t>U.S.O.Vindula</w:t>
             </w:r>
-            <w:proofErr w:type="gramStart"/>
-            <w:r>
-              <w:t>O.Vindula</w:t>
-            </w:r>
-            <w:proofErr w:type="gramEnd"/>
           </w:p>
         </w:tc>
         <w:tc>
@@ -1144,13 +1119,8 @@
               <w:cnfStyle w:val="000000000000" w:firstRow="0" w:lastRow="0" w:firstColumn="0" w:lastColumn="0" w:oddVBand="0" w:evenVBand="0" w:oddHBand="0" w:evenHBand="0" w:firstRowFirstColumn="0" w:firstRowLastColumn="0" w:lastRowFirstColumn="0" w:lastRowLastColumn="0"/>
             </w:pPr>
             <w:r>
-              <w:t>L.L.K.</w:t>
+              <w:t>L.L.K.S.Lokuge</w:t>
             </w:r>
-            <w:proofErr w:type="gramStart"/>
-            <w:r>
-              <w:t>S.Lokuge</w:t>
-            </w:r>
-            <w:proofErr w:type="gramEnd"/>
           </w:p>
         </w:tc>
         <w:tc>
@@ -1517,7 +1487,7 @@
         <w:rPr>
           <w:sz w:val="24"/>
         </w:rPr>
-        <w:t>User profile view</w:t>
+        <w:t xml:space="preserve">Branch Handling </w:t>
       </w:r>
     </w:p>
     <w:p>
@@ -1535,19 +1505,7 @@
         <w:rPr>
           <w:sz w:val="24"/>
         </w:rPr>
-        <w:t xml:space="preserve">Display users </w:t>
-      </w:r>
-      <w:r>
-        <w:rPr>
-          <w:sz w:val="24"/>
-        </w:rPr>
-        <w:t>list,</w:t>
-      </w:r>
-      <w:r>
-        <w:rPr>
-          <w:sz w:val="24"/>
-        </w:rPr>
-        <w:t xml:space="preserve"> Sorting &amp; Searching</w:t>
+        <w:t>User profile view</w:t>
       </w:r>
     </w:p>
     <w:p>
@@ -1565,7 +1523,19 @@
         <w:rPr>
           <w:sz w:val="24"/>
         </w:rPr>
-        <w:t xml:space="preserve">Deleting user profiles </w:t>
+        <w:t xml:space="preserve">Display users </w:t>
+      </w:r>
+      <w:r>
+        <w:rPr>
+          <w:sz w:val="24"/>
+        </w:rPr>
+        <w:t>list,</w:t>
+      </w:r>
+      <w:r>
+        <w:rPr>
+          <w:sz w:val="24"/>
+        </w:rPr>
+        <w:t xml:space="preserve"> Sorting &amp; Searching</w:t>
       </w:r>
     </w:p>
     <w:p>
@@ -1583,7 +1553,7 @@
         <w:rPr>
           <w:sz w:val="24"/>
         </w:rPr>
-        <w:t>User Profile Modify</w:t>
+        <w:t xml:space="preserve">Deleting user profiles </w:t>
       </w:r>
     </w:p>
     <w:p>
@@ -1601,7 +1571,7 @@
         <w:rPr>
           <w:sz w:val="24"/>
         </w:rPr>
-        <w:t>User Roles Add &amp; Delete</w:t>
+        <w:t>User Profile Modify</w:t>
       </w:r>
     </w:p>
     <w:p>
@@ -1619,7 +1589,7 @@
         <w:rPr>
           <w:sz w:val="24"/>
         </w:rPr>
-        <w:t>User Permissions Customize</w:t>
+        <w:t>User Roles Add &amp; Delete</w:t>
       </w:r>
     </w:p>
     <w:p>
@@ -1637,7 +1607,7 @@
         <w:rPr>
           <w:sz w:val="24"/>
         </w:rPr>
-        <w:t>User Restriction Handling</w:t>
+        <w:t>User Permissions Customize</w:t>
       </w:r>
     </w:p>
     <w:p>
@@ -1655,55 +1625,7 @@
         <w:rPr>
           <w:sz w:val="24"/>
         </w:rPr>
-        <w:t xml:space="preserve">System Information Modify (Company </w:t>
-      </w:r>
-      <w:r>
-        <w:rPr>
-          <w:sz w:val="24"/>
-        </w:rPr>
-        <w:t>Name,</w:t>
-      </w:r>
-      <w:r>
-        <w:rPr>
-          <w:sz w:val="24"/>
-        </w:rPr>
-        <w:t xml:space="preserve"> </w:t>
-      </w:r>
-      <w:r>
-        <w:rPr>
-          <w:sz w:val="24"/>
-        </w:rPr>
-        <w:t>Branch,</w:t>
-      </w:r>
-      <w:r>
-        <w:rPr>
-          <w:sz w:val="24"/>
-        </w:rPr>
-        <w:t xml:space="preserve"> </w:t>
-      </w:r>
-      <w:r>
-        <w:rPr>
-          <w:sz w:val="24"/>
-        </w:rPr>
-        <w:t>Logo,</w:t>
-      </w:r>
-      <w:r>
-        <w:rPr>
-          <w:sz w:val="24"/>
-        </w:rPr>
-        <w:t xml:space="preserve"> </w:t>
-      </w:r>
-      <w:r>
-        <w:rPr>
-          <w:sz w:val="24"/>
-        </w:rPr>
-        <w:t>etc.</w:t>
-      </w:r>
-      <w:r>
-        <w:rPr>
-          <w:sz w:val="24"/>
-        </w:rPr>
-        <w:t>…)</w:t>
+        <w:t>User Restriction Handling</w:t>
       </w:r>
     </w:p>
     <w:p>
@@ -1721,15 +1643,84 @@
         <w:rPr>
           <w:sz w:val="24"/>
         </w:rPr>
+        <w:t xml:space="preserve">System Information Modify (Company </w:t>
+      </w:r>
+      <w:r>
+        <w:rPr>
+          <w:sz w:val="24"/>
+        </w:rPr>
+        <w:t>Name,</w:t>
+      </w:r>
+      <w:r>
+        <w:rPr>
+          <w:sz w:val="24"/>
+        </w:rPr>
+        <w:t xml:space="preserve"> </w:t>
+      </w:r>
+      <w:r>
+        <w:rPr>
+          <w:sz w:val="24"/>
+        </w:rPr>
+        <w:t>Branch,</w:t>
+      </w:r>
+      <w:r>
+        <w:rPr>
+          <w:sz w:val="24"/>
+        </w:rPr>
+        <w:t xml:space="preserve"> </w:t>
+      </w:r>
+      <w:r>
+        <w:rPr>
+          <w:sz w:val="24"/>
+        </w:rPr>
+        <w:t>Logo,</w:t>
+      </w:r>
+      <w:r>
+        <w:rPr>
+          <w:sz w:val="24"/>
+        </w:rPr>
+        <w:t xml:space="preserve"> </w:t>
+      </w:r>
+      <w:r>
+        <w:rPr>
+          <w:sz w:val="24"/>
+        </w:rPr>
+        <w:t>etc.</w:t>
+      </w:r>
+      <w:r>
+        <w:rPr>
+          <w:sz w:val="24"/>
+        </w:rPr>
+        <w:t>…)</w:t>
+      </w:r>
+    </w:p>
+    <w:p>
+      <w:pPr>
+        <w:pStyle w:val="ListParagraph"/>
+        <w:numPr>
+          <w:ilvl w:val="0"/>
+          <w:numId w:val="3"/>
+        </w:numPr>
+        <w:rPr>
+          <w:sz w:val="24"/>
+        </w:rPr>
+      </w:pPr>
+      <w:r>
+        <w:rPr>
+          <w:sz w:val="24"/>
+        </w:rPr>
         <w:t xml:space="preserve">System features restricting (ex: - Some stores don’t need delivery feature) </w:t>
       </w:r>
     </w:p>
     <w:p>
       <w:pPr>
-        <w:rPr>
-          <w:sz w:val="24"/>
-        </w:rPr>
-      </w:pPr>
+        <w:pStyle w:val="ListParagraph"/>
+        <w:rPr>
+          <w:sz w:val="24"/>
+        </w:rPr>
+      </w:pPr>
+      <w:bookmarkStart w:id="0" w:name="_GoBack"/>
+      <w:bookmarkEnd w:id="0"/>
     </w:p>
     <w:p>
       <w:pPr>
@@ -2178,19 +2169,6 @@
     </w:p>
     <w:p>
       <w:pPr>
-        <w:rPr>
-          <w:sz w:val="24"/>
-        </w:rPr>
-      </w:pPr>
-      <w:r>
-        <w:rPr>
-          <w:sz w:val="24"/>
-        </w:rPr>
-        <w:br w:type="page"/>
-      </w:r>
-    </w:p>
-    <w:p>
-      <w:pPr>
         <w:spacing w:after="0"/>
         <w:rPr>
           <w:b/>
@@ -2380,28 +2358,7 @@
           <w:sz w:val="24"/>
         </w:rPr>
         <w:tab/>
-        <w:t xml:space="preserve">: </w:t>
-      </w:r>
-      <w:r>
-        <w:rPr>
-          <w:b/>
-          <w:sz w:val="24"/>
-        </w:rPr>
-        <w:t>Sales</w:t>
-      </w:r>
-      <w:r>
-        <w:rPr>
-          <w:b/>
-          <w:sz w:val="24"/>
-        </w:rPr>
-        <w:t xml:space="preserve"> Management</w:t>
-      </w:r>
-      <w:r>
-        <w:rPr>
-          <w:b/>
-          <w:sz w:val="24"/>
-        </w:rPr>
-        <w:t xml:space="preserve"> and Billing</w:t>
+        <w:t>: Sales Management and Billing</w:t>
       </w:r>
     </w:p>
     <w:p>
@@ -2596,25 +2553,7 @@
           <w:sz w:val="24"/>
           <w:szCs w:val="24"/>
         </w:rPr>
-        <w:t xml:space="preserve">Discount for </w:t>
-      </w:r>
-      <w:proofErr w:type="gramStart"/>
-      <w:r>
-        <w:rPr>
-          <w:bCs/>
-          <w:sz w:val="24"/>
-          <w:szCs w:val="24"/>
-        </w:rPr>
-        <w:t>Time Period</w:t>
-      </w:r>
-      <w:proofErr w:type="gramEnd"/>
-      <w:r>
-        <w:rPr>
-          <w:bCs/>
-          <w:sz w:val="24"/>
-          <w:szCs w:val="24"/>
-        </w:rPr>
-        <w:t>/ Special Stock/ Special Date</w:t>
+        <w:t>Discount for Time Period/ Special Stock/ Special Date</w:t>
       </w:r>
     </w:p>
     <w:p>
@@ -2685,14 +2624,7 @@
           <w:sz w:val="24"/>
         </w:rPr>
         <w:tab/>
-        <w:t xml:space="preserve">: </w:t>
-      </w:r>
-      <w:r>
-        <w:rPr>
-          <w:b/>
-          <w:sz w:val="24"/>
-        </w:rPr>
-        <w:t xml:space="preserve">Delivery Management </w:t>
+        <w:t xml:space="preserve">: Delivery Management </w:t>
       </w:r>
     </w:p>
     <w:p>
@@ -2952,8 +2884,6 @@
         </w:rPr>
         <w:br w:type="page"/>
       </w:r>
-      <w:bookmarkStart w:id="0" w:name="_GoBack"/>
-      <w:bookmarkEnd w:id="0"/>
       <w:r>
         <w:rPr>
           <w:b/>

</xml_diff>